<commit_message>
Finish experiment 2 along with report in MS Word.
</commit_message>
<xml_diff>
--- a/第二次上机/16130120181_HW2_上机报告.docx
+++ b/第二次上机/16130120181_HW2_上机报告.docx
@@ -208,12 +208,20 @@
     </w:p>
     <w:p>
       <w:pPr>
-        <w:ind w:firstLineChars="400" w:firstLine="2080"/>
-        <w:rPr>
-          <w:sz w:val="52"/>
-          <w:szCs w:val="52"/>
-        </w:rPr>
-      </w:pPr>
+        <w:widowControl/>
+        <w:jc w:val="left"/>
+        <w:rPr>
+          <w:sz w:val="52"/>
+          <w:szCs w:val="52"/>
+        </w:rPr>
+      </w:pPr>
+      <w:r>
+        <w:rPr>
+          <w:sz w:val="52"/>
+          <w:szCs w:val="52"/>
+        </w:rPr>
+        <w:br w:type="page"/>
+      </w:r>
     </w:p>
     <w:p>
       <w:pPr>
@@ -299,10 +307,92 @@
           <w:sz w:val="32"/>
           <w:szCs w:val="32"/>
         </w:rPr>
-        <w:t>接下来两个参数为整数，分别代表字符串子串的下标和字串长度。</w:t>
-      </w:r>
-      <w:bookmarkStart w:id="0" w:name="_GoBack"/>
-      <w:bookmarkEnd w:id="0"/>
+        <w:t>接下来两个参数为整数，分别代表</w:t>
+      </w:r>
+      <w:proofErr w:type="gramStart"/>
+      <w:r>
+        <w:rPr>
+          <w:rFonts w:hint="eastAsia"/>
+          <w:sz w:val="32"/>
+          <w:szCs w:val="32"/>
+        </w:rPr>
+        <w:t>子串</w:t>
+      </w:r>
+      <w:r>
+        <w:rPr>
+          <w:rFonts w:hint="eastAsia"/>
+          <w:sz w:val="32"/>
+          <w:szCs w:val="32"/>
+        </w:rPr>
+        <w:t>开始</w:t>
+      </w:r>
+      <w:proofErr w:type="gramEnd"/>
+      <w:r>
+        <w:rPr>
+          <w:rFonts w:hint="eastAsia"/>
+          <w:sz w:val="32"/>
+          <w:szCs w:val="32"/>
+        </w:rPr>
+        <w:t>的</w:t>
+      </w:r>
+      <w:r>
+        <w:rPr>
+          <w:rFonts w:hint="eastAsia"/>
+          <w:sz w:val="32"/>
+          <w:szCs w:val="32"/>
+        </w:rPr>
+        <w:t>下标（从</w:t>
+      </w:r>
+      <w:r>
+        <w:rPr>
+          <w:rFonts w:hint="eastAsia"/>
+          <w:sz w:val="32"/>
+          <w:szCs w:val="32"/>
+        </w:rPr>
+        <w:t>0</w:t>
+      </w:r>
+      <w:r>
+        <w:rPr>
+          <w:rFonts w:hint="eastAsia"/>
+          <w:sz w:val="32"/>
+          <w:szCs w:val="32"/>
+        </w:rPr>
+        <w:t>开始）</w:t>
+      </w:r>
+      <w:proofErr w:type="gramStart"/>
+      <w:r>
+        <w:rPr>
+          <w:rFonts w:hint="eastAsia"/>
+          <w:sz w:val="32"/>
+          <w:szCs w:val="32"/>
+        </w:rPr>
+        <w:t>和</w:t>
+      </w:r>
+      <w:r>
+        <w:rPr>
+          <w:rFonts w:hint="eastAsia"/>
+          <w:sz w:val="32"/>
+          <w:szCs w:val="32"/>
+        </w:rPr>
+        <w:t>子</w:t>
+      </w:r>
+      <w:r>
+        <w:rPr>
+          <w:rFonts w:hint="eastAsia"/>
+          <w:sz w:val="32"/>
+          <w:szCs w:val="32"/>
+        </w:rPr>
+        <w:t>串长度</w:t>
+      </w:r>
+      <w:proofErr w:type="gramEnd"/>
+      <w:r>
+        <w:rPr>
+          <w:rFonts w:hint="eastAsia"/>
+          <w:sz w:val="32"/>
+          <w:szCs w:val="32"/>
+        </w:rPr>
+        <w:t>。</w:t>
+      </w:r>
     </w:p>
     <w:p>
       <w:pPr>
@@ -338,7 +428,29 @@
           <w:sz w:val="32"/>
           <w:szCs w:val="32"/>
         </w:rPr>
-        <w:t>JDK 8</w:t>
+        <w:t>O</w:t>
+      </w:r>
+      <w:r>
+        <w:rPr>
+          <w:sz w:val="32"/>
+          <w:szCs w:val="32"/>
+        </w:rPr>
+        <w:t>pen</w:t>
+      </w:r>
+      <w:r>
+        <w:rPr>
+          <w:rFonts w:hint="eastAsia"/>
+          <w:sz w:val="32"/>
+          <w:szCs w:val="32"/>
+        </w:rPr>
+        <w:t xml:space="preserve">JDK </w:t>
+      </w:r>
+      <w:r>
+        <w:rPr>
+          <w:sz w:val="32"/>
+          <w:szCs w:val="32"/>
+        </w:rPr>
+        <w:t>11</w:t>
       </w:r>
     </w:p>
     <w:p>
@@ -363,6 +475,70 @@
     </w:p>
     <w:p>
       <w:pPr>
+        <w:ind w:left="420"/>
+        <w:rPr>
+          <w:rFonts w:hint="eastAsia"/>
+          <w:sz w:val="32"/>
+          <w:szCs w:val="32"/>
+        </w:rPr>
+      </w:pPr>
+      <w:r>
+        <w:rPr>
+          <w:rFonts w:hint="eastAsia"/>
+          <w:sz w:val="32"/>
+          <w:szCs w:val="32"/>
+        </w:rPr>
+        <w:t>该实验难度不大，只需要调用</w:t>
+      </w:r>
+      <w:r>
+        <w:rPr>
+          <w:sz w:val="32"/>
+          <w:szCs w:val="32"/>
+        </w:rPr>
+        <w:t>String</w:t>
+      </w:r>
+      <w:r>
+        <w:rPr>
+          <w:rFonts w:hint="eastAsia"/>
+          <w:sz w:val="32"/>
+          <w:szCs w:val="32"/>
+        </w:rPr>
+        <w:t>类的方法</w:t>
+      </w:r>
+      <w:r>
+        <w:rPr>
+          <w:rFonts w:hint="eastAsia"/>
+          <w:sz w:val="32"/>
+          <w:szCs w:val="32"/>
+        </w:rPr>
+        <w:t>s</w:t>
+      </w:r>
+      <w:r>
+        <w:rPr>
+          <w:sz w:val="32"/>
+          <w:szCs w:val="32"/>
+        </w:rPr>
+        <w:t>ubstr</w:t>
+      </w:r>
+      <w:r>
+        <w:rPr>
+          <w:rFonts w:hint="eastAsia"/>
+          <w:sz w:val="32"/>
+          <w:szCs w:val="32"/>
+        </w:rPr>
+        <w:t>ing</w:t>
+      </w:r>
+      <w:r>
+        <w:rPr>
+          <w:rFonts w:hint="eastAsia"/>
+          <w:sz w:val="32"/>
+          <w:szCs w:val="32"/>
+        </w:rPr>
+        <w:t>即可实现。</w:t>
+      </w:r>
+    </w:p>
+    <w:p>
+      <w:pPr>
         <w:numPr>
           <w:ilvl w:val="0"/>
           <w:numId w:val="3"/>
@@ -383,6 +559,24 @@
     </w:p>
     <w:p>
       <w:pPr>
+        <w:ind w:left="420"/>
+        <w:rPr>
+          <w:rFonts w:hint="eastAsia"/>
+          <w:sz w:val="32"/>
+          <w:szCs w:val="32"/>
+        </w:rPr>
+      </w:pPr>
+      <w:r>
+        <w:rPr>
+          <w:rFonts w:hint="eastAsia"/>
+          <w:sz w:val="32"/>
+          <w:szCs w:val="32"/>
+        </w:rPr>
+        <w:t>编写程序时，应尽可能使用已有的实现。这样的程序能更加简洁。</w:t>
+      </w:r>
+    </w:p>
+    <w:p>
+      <w:pPr>
         <w:ind w:firstLine="420"/>
         <w:rPr>
           <w:sz w:val="32"/>
@@ -401,149 +595,120 @@
     <w:p>
       <w:pPr>
         <w:ind w:firstLine="420"/>
-        <w:jc w:val="center"/>
-        <w:rPr>
-          <w:sz w:val="32"/>
-          <w:szCs w:val="32"/>
-        </w:rPr>
-      </w:pPr>
+        <w:rPr>
+          <w:rFonts w:hint="eastAsia"/>
+          <w:sz w:val="32"/>
+          <w:szCs w:val="32"/>
+        </w:rPr>
+      </w:pPr>
+      <w:r>
+        <w:rPr>
+          <w:noProof/>
+        </w:rPr>
+        <w:drawing>
+          <wp:inline distT="0" distB="0" distL="0" distR="0" wp14:anchorId="3D76CB55" wp14:editId="69D5FE0E">
+            <wp:extent cx="5274310" cy="1644015"/>
+            <wp:effectExtent l="0" t="0" r="2540" b="0"/>
+            <wp:docPr id="2" name="图片 2"/>
+            <wp:cNvGraphicFramePr>
+              <a:graphicFrameLocks xmlns:a="http://schemas.openxmlformats.org/drawingml/2006/main" noChangeAspect="1"/>
+            </wp:cNvGraphicFramePr>
+            <a:graphic xmlns:a="http://schemas.openxmlformats.org/drawingml/2006/main">
+              <a:graphicData uri="http://schemas.openxmlformats.org/drawingml/2006/picture">
+                <pic:pic xmlns:pic="http://schemas.openxmlformats.org/drawingml/2006/picture">
+                  <pic:nvPicPr>
+                    <pic:cNvPr id="1" name=""/>
+                    <pic:cNvPicPr/>
+                  </pic:nvPicPr>
+                  <pic:blipFill>
+                    <a:blip r:embed="rId8"/>
+                    <a:stretch>
+                      <a:fillRect/>
+                    </a:stretch>
+                  </pic:blipFill>
+                  <pic:spPr>
+                    <a:xfrm>
+                      <a:off x="0" y="0"/>
+                      <a:ext cx="5274310" cy="1644015"/>
+                    </a:xfrm>
+                    <a:prstGeom prst="rect">
+                      <a:avLst/>
+                    </a:prstGeom>
+                  </pic:spPr>
+                </pic:pic>
+              </a:graphicData>
+            </a:graphic>
+          </wp:inline>
+        </w:drawing>
+      </w:r>
     </w:p>
     <w:p>
       <w:pPr>
         <w:ind w:firstLine="420"/>
-        <w:jc w:val="center"/>
-        <w:rPr>
-          <w:sz w:val="32"/>
-          <w:szCs w:val="32"/>
-        </w:rPr>
-      </w:pPr>
-    </w:p>
-    <w:p>
-      <w:pPr>
-        <w:ind w:firstLine="420"/>
-        <w:jc w:val="center"/>
-        <w:rPr>
-          <w:sz w:val="32"/>
-          <w:szCs w:val="32"/>
-        </w:rPr>
-      </w:pPr>
-    </w:p>
-    <w:p>
-      <w:pPr>
-        <w:ind w:firstLine="420"/>
-        <w:rPr>
-          <w:sz w:val="32"/>
-          <w:szCs w:val="32"/>
-        </w:rPr>
-      </w:pPr>
-    </w:p>
-    <w:p>
-      <w:pPr>
-        <w:ind w:firstLine="420"/>
-        <w:rPr>
-          <w:sz w:val="32"/>
-          <w:szCs w:val="32"/>
-        </w:rPr>
-      </w:pPr>
-    </w:p>
-    <w:p>
-      <w:pPr>
-        <w:ind w:firstLine="420"/>
-        <w:rPr>
-          <w:sz w:val="32"/>
-          <w:szCs w:val="32"/>
-        </w:rPr>
-      </w:pPr>
-    </w:p>
-    <w:p>
-      <w:pPr>
-        <w:ind w:firstLine="420"/>
-        <w:rPr>
-          <w:sz w:val="32"/>
-          <w:szCs w:val="32"/>
-        </w:rPr>
-      </w:pPr>
-    </w:p>
-    <w:p>
-      <w:pPr>
-        <w:ind w:firstLine="420"/>
-        <w:rPr>
-          <w:sz w:val="32"/>
-          <w:szCs w:val="32"/>
-        </w:rPr>
-      </w:pPr>
-    </w:p>
-    <w:p>
-      <w:pPr>
-        <w:ind w:firstLine="420"/>
-        <w:rPr>
-          <w:sz w:val="32"/>
-          <w:szCs w:val="32"/>
-        </w:rPr>
-      </w:pPr>
-    </w:p>
-    <w:p>
-      <w:pPr>
-        <w:ind w:firstLine="420"/>
-        <w:rPr>
-          <w:sz w:val="32"/>
-          <w:szCs w:val="32"/>
-        </w:rPr>
-      </w:pPr>
-    </w:p>
-    <w:p>
-      <w:pPr>
-        <w:ind w:firstLine="420"/>
-        <w:rPr>
-          <w:sz w:val="32"/>
-          <w:szCs w:val="32"/>
-        </w:rPr>
-      </w:pPr>
-    </w:p>
-    <w:p>
-      <w:pPr>
-        <w:ind w:firstLine="420"/>
-        <w:rPr>
-          <w:sz w:val="32"/>
-          <w:szCs w:val="32"/>
-        </w:rPr>
-      </w:pPr>
-    </w:p>
-    <w:p>
-      <w:pPr>
-        <w:ind w:firstLine="420"/>
-        <w:rPr>
-          <w:sz w:val="32"/>
-          <w:szCs w:val="32"/>
-        </w:rPr>
-      </w:pPr>
-    </w:p>
-    <w:p>
-      <w:pPr>
-        <w:ind w:firstLine="420"/>
-        <w:rPr>
-          <w:sz w:val="32"/>
-          <w:szCs w:val="32"/>
-        </w:rPr>
-      </w:pPr>
-    </w:p>
-    <w:p>
-      <w:pPr>
-        <w:ind w:firstLine="420"/>
-        <w:rPr>
-          <w:sz w:val="32"/>
-          <w:szCs w:val="32"/>
-        </w:rPr>
-      </w:pPr>
-    </w:p>
-    <w:p>
-      <w:pPr>
-        <w:ind w:firstLine="420"/>
-        <w:rPr>
-          <w:sz w:val="32"/>
-          <w:szCs w:val="32"/>
-        </w:rPr>
-      </w:pPr>
+        <w:rPr>
+          <w:rFonts w:hint="eastAsia"/>
+          <w:sz w:val="32"/>
+          <w:szCs w:val="32"/>
+        </w:rPr>
+      </w:pPr>
+      <w:r>
+        <w:rPr>
+          <w:noProof/>
+        </w:rPr>
+        <w:lastRenderedPageBreak/>
+        <w:drawing>
+          <wp:inline distT="0" distB="0" distL="0" distR="0" wp14:anchorId="01275646" wp14:editId="4CAB649D">
+            <wp:extent cx="5274310" cy="1740535"/>
+            <wp:effectExtent l="0" t="0" r="2540" b="0"/>
+            <wp:docPr id="1" name="图片 1"/>
+            <wp:cNvGraphicFramePr>
+              <a:graphicFrameLocks xmlns:a="http://schemas.openxmlformats.org/drawingml/2006/main" noChangeAspect="1"/>
+            </wp:cNvGraphicFramePr>
+            <a:graphic xmlns:a="http://schemas.openxmlformats.org/drawingml/2006/main">
+              <a:graphicData uri="http://schemas.openxmlformats.org/drawingml/2006/picture">
+                <pic:pic xmlns:pic="http://schemas.openxmlformats.org/drawingml/2006/picture">
+                  <pic:nvPicPr>
+                    <pic:cNvPr id="1" name=""/>
+                    <pic:cNvPicPr/>
+                  </pic:nvPicPr>
+                  <pic:blipFill>
+                    <a:blip r:embed="rId9"/>
+                    <a:stretch>
+                      <a:fillRect/>
+                    </a:stretch>
+                  </pic:blipFill>
+                  <pic:spPr>
+                    <a:xfrm>
+                      <a:off x="0" y="0"/>
+                      <a:ext cx="5274310" cy="1740535"/>
+                    </a:xfrm>
+                    <a:prstGeom prst="rect">
+                      <a:avLst/>
+                    </a:prstGeom>
+                  </pic:spPr>
+                </pic:pic>
+              </a:graphicData>
+            </a:graphic>
+          </wp:inline>
+        </w:drawing>
+      </w:r>
+    </w:p>
+    <w:p>
+      <w:pPr>
+        <w:widowControl/>
+        <w:jc w:val="left"/>
+        <w:rPr>
+          <w:sz w:val="32"/>
+          <w:szCs w:val="32"/>
+        </w:rPr>
+      </w:pPr>
+      <w:r>
+        <w:rPr>
+          <w:sz w:val="32"/>
+          <w:szCs w:val="32"/>
+        </w:rPr>
+        <w:br w:type="page"/>
+      </w:r>
     </w:p>
     <w:p>
       <w:pPr>
@@ -558,6 +723,7 @@
           <w:sz w:val="44"/>
           <w:szCs w:val="44"/>
         </w:rPr>
+        <w:lastRenderedPageBreak/>
         <w:t>实验二：</w:t>
       </w:r>
       <w:r>
@@ -590,6 +756,65 @@
     </w:p>
     <w:p>
       <w:pPr>
+        <w:ind w:firstLine="420"/>
+        <w:rPr>
+          <w:rFonts w:hint="eastAsia"/>
+          <w:sz w:val="32"/>
+          <w:szCs w:val="32"/>
+        </w:rPr>
+      </w:pPr>
+      <w:r>
+        <w:rPr>
+          <w:rFonts w:hint="eastAsia"/>
+          <w:sz w:val="32"/>
+          <w:szCs w:val="32"/>
+        </w:rPr>
+        <w:t>编写名为“</w:t>
+      </w:r>
+      <w:proofErr w:type="spellStart"/>
+      <w:r>
+        <w:rPr>
+          <w:rFonts w:hint="eastAsia"/>
+          <w:sz w:val="32"/>
+          <w:szCs w:val="32"/>
+        </w:rPr>
+        <w:t>c</w:t>
+      </w:r>
+      <w:r>
+        <w:rPr>
+          <w:sz w:val="32"/>
+          <w:szCs w:val="32"/>
+        </w:rPr>
+        <w:t>al</w:t>
+      </w:r>
+      <w:proofErr w:type="spellEnd"/>
+      <w:r>
+        <w:rPr>
+          <w:rFonts w:hint="eastAsia"/>
+          <w:sz w:val="32"/>
+          <w:szCs w:val="32"/>
+        </w:rPr>
+        <w:t>”的</w:t>
+      </w:r>
+      <w:r>
+        <w:rPr>
+          <w:rFonts w:hint="eastAsia"/>
+          <w:sz w:val="32"/>
+          <w:szCs w:val="32"/>
+        </w:rPr>
+        <w:t>java</w:t>
+      </w:r>
+      <w:r>
+        <w:rPr>
+          <w:rFonts w:hint="eastAsia"/>
+          <w:sz w:val="32"/>
+          <w:szCs w:val="32"/>
+        </w:rPr>
+        <w:t>程序，该程序应能打印出所有给定年月的标准月历。年月通过命令行参数给定，若无参数，则打印当月月历。</w:t>
+      </w:r>
+    </w:p>
+    <w:p>
+      <w:pPr>
         <w:numPr>
           <w:ilvl w:val="0"/>
           <w:numId w:val="5"/>
@@ -616,17 +841,39 @@
           <w:szCs w:val="32"/>
         </w:rPr>
       </w:pPr>
-      <w:bookmarkStart w:id="1" w:name="OLE_LINK1"/>
-      <w:r>
-        <w:rPr>
-          <w:rFonts w:hint="eastAsia"/>
-          <w:sz w:val="32"/>
-          <w:szCs w:val="32"/>
-        </w:rPr>
-        <w:t>JDK 8</w:t>
-      </w:r>
-    </w:p>
-    <w:bookmarkEnd w:id="1"/>
+      <w:bookmarkStart w:id="0" w:name="OLE_LINK1"/>
+      <w:r>
+        <w:rPr>
+          <w:rFonts w:hint="eastAsia"/>
+          <w:sz w:val="32"/>
+          <w:szCs w:val="32"/>
+        </w:rPr>
+        <w:t>O</w:t>
+      </w:r>
+      <w:r>
+        <w:rPr>
+          <w:sz w:val="32"/>
+          <w:szCs w:val="32"/>
+        </w:rPr>
+        <w:t>pen</w:t>
+      </w:r>
+      <w:r>
+        <w:rPr>
+          <w:rFonts w:hint="eastAsia"/>
+          <w:sz w:val="32"/>
+          <w:szCs w:val="32"/>
+        </w:rPr>
+        <w:t xml:space="preserve">JDK </w:t>
+      </w:r>
+      <w:r>
+        <w:rPr>
+          <w:sz w:val="32"/>
+          <w:szCs w:val="32"/>
+        </w:rPr>
+        <w:t>11</w:t>
+      </w:r>
+    </w:p>
+    <w:bookmarkEnd w:id="0"/>
     <w:p>
       <w:pPr>
         <w:numPr>
@@ -649,6 +896,72 @@
     </w:p>
     <w:p>
       <w:pPr>
+        <w:ind w:left="420"/>
+        <w:rPr>
+          <w:sz w:val="32"/>
+          <w:szCs w:val="32"/>
+        </w:rPr>
+      </w:pPr>
+      <w:r>
+        <w:rPr>
+          <w:rFonts w:hint="eastAsia"/>
+          <w:sz w:val="32"/>
+          <w:szCs w:val="32"/>
+        </w:rPr>
+        <w:t>实验过程中</w:t>
+      </w:r>
+      <w:r>
+        <w:rPr>
+          <w:rFonts w:hint="eastAsia"/>
+          <w:sz w:val="32"/>
+          <w:szCs w:val="32"/>
+        </w:rPr>
+        <w:t>的问题主要在于</w:t>
+      </w:r>
+      <w:r>
+        <w:rPr>
+          <w:rFonts w:hint="eastAsia"/>
+          <w:sz w:val="32"/>
+          <w:szCs w:val="32"/>
+        </w:rPr>
+        <w:t>C</w:t>
+      </w:r>
+      <w:r>
+        <w:rPr>
+          <w:sz w:val="32"/>
+          <w:szCs w:val="32"/>
+        </w:rPr>
+        <w:t>alendar</w:t>
+      </w:r>
+      <w:r>
+        <w:rPr>
+          <w:rFonts w:hint="eastAsia"/>
+          <w:sz w:val="32"/>
+          <w:szCs w:val="32"/>
+        </w:rPr>
+        <w:t>类的使用。以及在打印月历时，由于位数不同而需要打印的空格。</w:t>
+      </w:r>
+    </w:p>
+    <w:p>
+      <w:pPr>
+        <w:ind w:left="420"/>
+        <w:rPr>
+          <w:rFonts w:hint="eastAsia"/>
+          <w:sz w:val="32"/>
+          <w:szCs w:val="32"/>
+        </w:rPr>
+      </w:pPr>
+      <w:r>
+        <w:rPr>
+          <w:rFonts w:hint="eastAsia"/>
+          <w:sz w:val="32"/>
+          <w:szCs w:val="32"/>
+        </w:rPr>
+        <w:t>解决方法为查阅相关文档。</w:t>
+      </w:r>
+    </w:p>
+    <w:p>
+      <w:pPr>
         <w:numPr>
           <w:ilvl w:val="0"/>
           <w:numId w:val="5"/>
@@ -692,31 +1005,97 @@
           <w:szCs w:val="32"/>
         </w:rPr>
       </w:pPr>
-    </w:p>
-    <w:p>
-      <w:pPr>
-        <w:rPr>
-          <w:sz w:val="44"/>
-          <w:szCs w:val="44"/>
-        </w:rPr>
-      </w:pPr>
-    </w:p>
-    <w:p>
-      <w:pPr>
-        <w:rPr>
-          <w:sz w:val="44"/>
-          <w:szCs w:val="44"/>
-        </w:rPr>
-      </w:pPr>
+      <w:r>
+        <w:rPr>
+          <w:noProof/>
+        </w:rPr>
+        <w:drawing>
+          <wp:inline distT="0" distB="0" distL="0" distR="0" wp14:anchorId="16D58D59" wp14:editId="189656B8">
+            <wp:extent cx="4914900" cy="1857375"/>
+            <wp:effectExtent l="0" t="0" r="0" b="9525"/>
+            <wp:docPr id="3" name="图片 3"/>
+            <wp:cNvGraphicFramePr>
+              <a:graphicFrameLocks xmlns:a="http://schemas.openxmlformats.org/drawingml/2006/main" noChangeAspect="1"/>
+            </wp:cNvGraphicFramePr>
+            <a:graphic xmlns:a="http://schemas.openxmlformats.org/drawingml/2006/main">
+              <a:graphicData uri="http://schemas.openxmlformats.org/drawingml/2006/picture">
+                <pic:pic xmlns:pic="http://schemas.openxmlformats.org/drawingml/2006/picture">
+                  <pic:nvPicPr>
+                    <pic:cNvPr id="1" name=""/>
+                    <pic:cNvPicPr/>
+                  </pic:nvPicPr>
+                  <pic:blipFill>
+                    <a:blip r:embed="rId10"/>
+                    <a:stretch>
+                      <a:fillRect/>
+                    </a:stretch>
+                  </pic:blipFill>
+                  <pic:spPr>
+                    <a:xfrm>
+                      <a:off x="0" y="0"/>
+                      <a:ext cx="4914900" cy="1857375"/>
+                    </a:xfrm>
+                    <a:prstGeom prst="rect">
+                      <a:avLst/>
+                    </a:prstGeom>
+                  </pic:spPr>
+                </pic:pic>
+              </a:graphicData>
+            </a:graphic>
+          </wp:inline>
+        </w:drawing>
+      </w:r>
     </w:p>
     <w:p>
       <w:pPr>
         <w:ind w:firstLine="420"/>
         <w:rPr>
-          <w:sz w:val="32"/>
-          <w:szCs w:val="32"/>
-        </w:rPr>
-      </w:pPr>
+          <w:rFonts w:hint="eastAsia"/>
+          <w:sz w:val="32"/>
+          <w:szCs w:val="32"/>
+        </w:rPr>
+      </w:pPr>
+      <w:r>
+        <w:rPr>
+          <w:noProof/>
+        </w:rPr>
+        <w:lastRenderedPageBreak/>
+        <w:drawing>
+          <wp:inline distT="0" distB="0" distL="0" distR="0" wp14:anchorId="1F852990" wp14:editId="64223616">
+            <wp:extent cx="5274310" cy="1764665"/>
+            <wp:effectExtent l="0" t="0" r="2540" b="6985"/>
+            <wp:docPr id="4" name="图片 4"/>
+            <wp:cNvGraphicFramePr>
+              <a:graphicFrameLocks xmlns:a="http://schemas.openxmlformats.org/drawingml/2006/main" noChangeAspect="1"/>
+            </wp:cNvGraphicFramePr>
+            <a:graphic xmlns:a="http://schemas.openxmlformats.org/drawingml/2006/main">
+              <a:graphicData uri="http://schemas.openxmlformats.org/drawingml/2006/picture">
+                <pic:pic xmlns:pic="http://schemas.openxmlformats.org/drawingml/2006/picture">
+                  <pic:nvPicPr>
+                    <pic:cNvPr id="1" name=""/>
+                    <pic:cNvPicPr/>
+                  </pic:nvPicPr>
+                  <pic:blipFill>
+                    <a:blip r:embed="rId11"/>
+                    <a:stretch>
+                      <a:fillRect/>
+                    </a:stretch>
+                  </pic:blipFill>
+                  <pic:spPr>
+                    <a:xfrm>
+                      <a:off x="0" y="0"/>
+                      <a:ext cx="5274310" cy="1764665"/>
+                    </a:xfrm>
+                    <a:prstGeom prst="rect">
+                      <a:avLst/>
+                    </a:prstGeom>
+                  </pic:spPr>
+                </pic:pic>
+              </a:graphicData>
+            </a:graphic>
+          </wp:inline>
+        </w:drawing>
+      </w:r>
     </w:p>
     <w:p>
       <w:pPr>
@@ -726,6 +1105,48 @@
           <w:szCs w:val="32"/>
         </w:rPr>
       </w:pPr>
+      <w:r>
+        <w:rPr>
+          <w:noProof/>
+        </w:rPr>
+        <w:drawing>
+          <wp:inline distT="0" distB="0" distL="0" distR="0" wp14:anchorId="23D7AC08" wp14:editId="256FDCDD">
+            <wp:extent cx="5274310" cy="1325245"/>
+            <wp:effectExtent l="0" t="0" r="2540" b="8255"/>
+            <wp:docPr id="5" name="图片 5"/>
+            <wp:cNvGraphicFramePr>
+              <a:graphicFrameLocks xmlns:a="http://schemas.openxmlformats.org/drawingml/2006/main" noChangeAspect="1"/>
+            </wp:cNvGraphicFramePr>
+            <a:graphic xmlns:a="http://schemas.openxmlformats.org/drawingml/2006/main">
+              <a:graphicData uri="http://schemas.openxmlformats.org/drawingml/2006/picture">
+                <pic:pic xmlns:pic="http://schemas.openxmlformats.org/drawingml/2006/picture">
+                  <pic:nvPicPr>
+                    <pic:cNvPr id="1" name=""/>
+                    <pic:cNvPicPr/>
+                  </pic:nvPicPr>
+                  <pic:blipFill>
+                    <a:blip r:embed="rId12"/>
+                    <a:stretch>
+                      <a:fillRect/>
+                    </a:stretch>
+                  </pic:blipFill>
+                  <pic:spPr>
+                    <a:xfrm>
+                      <a:off x="0" y="0"/>
+                      <a:ext cx="5274310" cy="1325245"/>
+                    </a:xfrm>
+                    <a:prstGeom prst="rect">
+                      <a:avLst/>
+                    </a:prstGeom>
+                  </pic:spPr>
+                </pic:pic>
+              </a:graphicData>
+            </a:graphic>
+          </wp:inline>
+        </w:drawing>
+      </w:r>
+      <w:bookmarkStart w:id="1" w:name="_GoBack"/>
+      <w:bookmarkEnd w:id="1"/>
     </w:p>
     <w:sectPr>
       <w:pgSz w:w="11906" w:h="16838"/>

</xml_diff>